<commit_message>
Fix p/0 bug in shortcut testing
</commit_message>
<xml_diff>
--- a/perf-tests/file-dump/test_graph_shortcut_comments.docx
+++ b/perf-tests/file-dump/test_graph_shortcut_comments.docx
@@ -2492,6 +2492,7 @@
       </w:r>
       <w:commentRangeStart w:id="24"/>
       <w:commentRangeStart w:id="25"/>
+      <w:commentRangeStart w:id="26"/>
       <w:proofErr w:type="spellStart"/>
       <w:r>
         <w:t>which.min</w:t>
@@ -2522,6 +2523,13 @@
         </w:rPr>
         <w:commentReference w:id="25"/>
       </w:r>
+      <w:commentRangeEnd w:id="26"/>
+      <w:r>
+        <w:rPr>
+          <w:rStyle w:val="CommentReference"/>
+        </w:rPr>
+        <w:commentReference w:id="26"/>
+      </w:r>
     </w:p>
     <w:p/>
     <w:p>
@@ -2571,8 +2579,8 @@
       <w:r>
         <w:t xml:space="preserve">    </w:t>
       </w:r>
-      <w:commentRangeStart w:id="26"/>
       <w:commentRangeStart w:id="27"/>
+      <w:commentRangeStart w:id="28"/>
       <w:proofErr w:type="spellStart"/>
       <w:r>
         <w:t>adj_p</w:t>
@@ -2623,13 +2631,6 @@
       <w:r>
         <w:t xml:space="preserve"> &lt;= alpha</w:t>
       </w:r>
-      <w:commentRangeEnd w:id="26"/>
-      <w:r>
-        <w:rPr>
-          <w:rStyle w:val="CommentReference"/>
-        </w:rPr>
-        <w:commentReference w:id="26"/>
-      </w:r>
       <w:commentRangeEnd w:id="27"/>
       <w:r>
         <w:rPr>
@@ -2637,6 +2638,13 @@
         </w:rPr>
         <w:commentReference w:id="27"/>
       </w:r>
+      <w:commentRangeEnd w:id="28"/>
+      <w:r>
+        <w:rPr>
+          <w:rStyle w:val="CommentReference"/>
+        </w:rPr>
+        <w:commentReference w:id="28"/>
+      </w:r>
     </w:p>
     <w:p/>
     <w:p>
@@ -2752,8 +2760,8 @@
       <w:r>
         <w:t>step</w:t>
       </w:r>
-      <w:commentRangeStart w:id="28"/>
       <w:commentRangeStart w:id="29"/>
+      <w:commentRangeStart w:id="30"/>
       <w:proofErr w:type="spellEnd"/>
       <w:r>
         <w:t>)[</w:t>
@@ -2762,13 +2770,6 @@
       <w:r>
         <w:t xml:space="preserve">[1]] </w:t>
       </w:r>
-      <w:commentRangeEnd w:id="28"/>
-      <w:r>
-        <w:rPr>
-          <w:rStyle w:val="CommentReference"/>
-        </w:rPr>
-        <w:commentReference w:id="28"/>
-      </w:r>
       <w:commentRangeEnd w:id="29"/>
       <w:r>
         <w:rPr>
@@ -2776,6 +2777,13 @@
         </w:rPr>
         <w:commentReference w:id="29"/>
       </w:r>
+      <w:commentRangeEnd w:id="30"/>
+      <w:r>
+        <w:rPr>
+          <w:rStyle w:val="CommentReference"/>
+        </w:rPr>
+        <w:commentReference w:id="30"/>
+      </w:r>
       <w:r>
         <w:t>&lt;- "step"</w:t>
       </w:r>
@@ -2784,8 +2792,8 @@
       <w:r>
         <w:t xml:space="preserve">      </w:t>
       </w:r>
-      <w:commentRangeStart w:id="30"/>
       <w:commentRangeStart w:id="31"/>
+      <w:commentRangeStart w:id="32"/>
       <w:proofErr w:type="spellStart"/>
       <w:r>
         <w:t>critical_</w:t>
@@ -2802,19 +2810,19 @@
       <w:r>
         <w:t>6:7] &lt;- NULL</w:t>
       </w:r>
-      <w:commentRangeEnd w:id="30"/>
-      <w:r>
-        <w:rPr>
-          <w:rStyle w:val="CommentReference"/>
-        </w:rPr>
-        <w:commentReference w:id="30"/>
-      </w:r>
       <w:commentRangeEnd w:id="31"/>
       <w:r>
         <w:rPr>
           <w:rStyle w:val="CommentReference"/>
         </w:rPr>
         <w:commentReference w:id="31"/>
+      </w:r>
+      <w:commentRangeEnd w:id="32"/>
+      <w:r>
+        <w:rPr>
+          <w:rStyle w:val="CommentReference"/>
+        </w:rPr>
+        <w:commentReference w:id="32"/>
       </w:r>
     </w:p>
     <w:p/>
@@ -3574,18 +3582,11 @@
       <w:r>
         <w:t xml:space="preserve">    "</w:t>
       </w:r>
-      <w:commentRangeStart w:id="32"/>
       <w:commentRangeStart w:id="33"/>
+      <w:commentRangeStart w:id="34"/>
       <w:r>
         <w:t>Please choose one test, or one test per group</w:t>
       </w:r>
-      <w:commentRangeEnd w:id="32"/>
-      <w:r>
-        <w:rPr>
-          <w:rStyle w:val="CommentReference"/>
-        </w:rPr>
-        <w:commentReference w:id="32"/>
-      </w:r>
       <w:commentRangeEnd w:id="33"/>
       <w:r>
         <w:rPr>
@@ -3593,6 +3594,13 @@
         </w:rPr>
         <w:commentReference w:id="33"/>
       </w:r>
+      <w:commentRangeEnd w:id="34"/>
+      <w:r>
+        <w:rPr>
+          <w:rStyle w:val="CommentReference"/>
+        </w:rPr>
+        <w:commentReference w:id="34"/>
+      </w:r>
       <w:r>
         <w:t>" =</w:t>
       </w:r>
@@ -3614,18 +3622,11 @@
       <w:r>
         <w:t xml:space="preserve">    "Length of p-values &amp; groups must match </w:t>
       </w:r>
-      <w:commentRangeStart w:id="34"/>
       <w:commentRangeStart w:id="35"/>
+      <w:commentRangeStart w:id="36"/>
       <w:r>
         <w:t>size of graph</w:t>
       </w:r>
-      <w:commentRangeEnd w:id="34"/>
-      <w:r>
-        <w:rPr>
-          <w:rStyle w:val="CommentReference"/>
-        </w:rPr>
-        <w:commentReference w:id="34"/>
-      </w:r>
       <w:commentRangeEnd w:id="35"/>
       <w:r>
         <w:rPr>
@@ -3633,6 +3634,13 @@
         </w:rPr>
         <w:commentReference w:id="35"/>
       </w:r>
+      <w:commentRangeEnd w:id="36"/>
+      <w:r>
+        <w:rPr>
+          <w:rStyle w:val="CommentReference"/>
+        </w:rPr>
+        <w:commentReference w:id="36"/>
+      </w:r>
       <w:r>
         <w:t>" =</w:t>
       </w:r>
@@ -4188,18 +4196,11 @@
       <w:r>
         <w:t xml:space="preserve">    "Correlation sub-matrix for each parametric test group must be </w:t>
       </w:r>
-      <w:commentRangeStart w:id="36"/>
       <w:commentRangeStart w:id="37"/>
+      <w:commentRangeStart w:id="38"/>
       <w:r>
         <w:t>complete</w:t>
       </w:r>
-      <w:commentRangeEnd w:id="36"/>
-      <w:r>
-        <w:rPr>
-          <w:rStyle w:val="CommentReference"/>
-        </w:rPr>
-        <w:commentReference w:id="36"/>
-      </w:r>
       <w:commentRangeEnd w:id="37"/>
       <w:r>
         <w:rPr>
@@ -4207,6 +4208,13 @@
         </w:rPr>
         <w:commentReference w:id="37"/>
       </w:r>
+      <w:commentRangeEnd w:id="38"/>
+      <w:r>
+        <w:rPr>
+          <w:rStyle w:val="CommentReference"/>
+        </w:rPr>
+        <w:commentReference w:id="38"/>
+      </w:r>
       <w:r>
         <w:t>" =</w:t>
       </w:r>
@@ -4280,18 +4288,11 @@
       <w:r>
         <w:t xml:space="preserve">    "Dimensions of correlation matrix must match </w:t>
       </w:r>
-      <w:commentRangeStart w:id="38"/>
       <w:commentRangeStart w:id="39"/>
+      <w:commentRangeStart w:id="40"/>
       <w:r>
         <w:t>size of graph</w:t>
       </w:r>
-      <w:commentRangeEnd w:id="38"/>
-      <w:r>
-        <w:rPr>
-          <w:rStyle w:val="CommentReference"/>
-        </w:rPr>
-        <w:commentReference w:id="38"/>
-      </w:r>
       <w:commentRangeEnd w:id="39"/>
       <w:r>
         <w:rPr>
@@ -4299,6 +4300,13 @@
         </w:rPr>
         <w:commentReference w:id="39"/>
       </w:r>
+      <w:commentRangeEnd w:id="40"/>
+      <w:r>
+        <w:rPr>
+          <w:rStyle w:val="CommentReference"/>
+        </w:rPr>
+        <w:commentReference w:id="40"/>
+      </w:r>
       <w:r>
         <w:t>" =</w:t>
       </w:r>
@@ -4375,18 +4383,11 @@
       <w:r>
         <w:t xml:space="preserve">    "Correlation </w:t>
       </w:r>
-      <w:commentRangeStart w:id="40"/>
       <w:commentRangeStart w:id="41"/>
+      <w:commentRangeStart w:id="42"/>
       <w:r>
         <w:t>matrix</w:t>
       </w:r>
-      <w:commentRangeEnd w:id="40"/>
-      <w:r>
-        <w:rPr>
-          <w:rStyle w:val="CommentReference"/>
-        </w:rPr>
-        <w:commentReference w:id="40"/>
-      </w:r>
       <w:commentRangeEnd w:id="41"/>
       <w:r>
         <w:rPr>
@@ -4394,6 +4395,13 @@
         </w:rPr>
         <w:commentReference w:id="41"/>
       </w:r>
+      <w:commentRangeEnd w:id="42"/>
+      <w:r>
+        <w:rPr>
+          <w:rStyle w:val="CommentReference"/>
+        </w:rPr>
+        <w:commentReference w:id="42"/>
+      </w:r>
       <w:r>
         <w:t xml:space="preserve"> must be between 0 &amp; 1" =</w:t>
       </w:r>
@@ -4455,18 +4463,11 @@
       <w:r>
         <w:t xml:space="preserve">    "Correlation matrix must be positive </w:t>
       </w:r>
-      <w:commentRangeStart w:id="42"/>
       <w:commentRangeStart w:id="43"/>
+      <w:commentRangeStart w:id="44"/>
       <w:r>
         <w:t>definite</w:t>
       </w:r>
-      <w:commentRangeEnd w:id="42"/>
-      <w:r>
-        <w:rPr>
-          <w:rStyle w:val="CommentReference"/>
-        </w:rPr>
-        <w:commentReference w:id="42"/>
-      </w:r>
       <w:commentRangeEnd w:id="43"/>
       <w:r>
         <w:rPr>
@@ -4474,6 +4475,13 @@
         </w:rPr>
         <w:commentReference w:id="43"/>
       </w:r>
+      <w:commentRangeEnd w:id="44"/>
+      <w:r>
+        <w:rPr>
+          <w:rStyle w:val="CommentReference"/>
+        </w:rPr>
+        <w:commentReference w:id="44"/>
+      </w:r>
       <w:r>
         <w:t xml:space="preserve">" = </w:t>
       </w:r>
@@ -4595,18 +4603,11 @@
       <w:r>
         <w:t xml:space="preserve">    "</w:t>
       </w:r>
-      <w:commentRangeStart w:id="44"/>
       <w:commentRangeStart w:id="45"/>
+      <w:commentRangeStart w:id="46"/>
       <w:r>
         <w:t>Mean and covariance parameters must be numeric</w:t>
       </w:r>
-      <w:commentRangeEnd w:id="44"/>
-      <w:r>
-        <w:rPr>
-          <w:rStyle w:val="CommentReference"/>
-        </w:rPr>
-        <w:commentReference w:id="44"/>
-      </w:r>
       <w:commentRangeEnd w:id="45"/>
       <w:r>
         <w:rPr>
@@ -4614,6 +4615,13 @@
         </w:rPr>
         <w:commentReference w:id="45"/>
       </w:r>
+      <w:commentRangeEnd w:id="46"/>
+      <w:r>
+        <w:rPr>
+          <w:rStyle w:val="CommentReference"/>
+        </w:rPr>
+        <w:commentReference w:id="46"/>
+      </w:r>
       <w:r>
         <w:t>" =</w:t>
       </w:r>
@@ -4669,18 +4677,11 @@
       <w:r>
         <w:t xml:space="preserve">` must match </w:t>
       </w:r>
-      <w:commentRangeStart w:id="46"/>
       <w:commentRangeStart w:id="47"/>
+      <w:commentRangeStart w:id="48"/>
       <w:r>
         <w:t>graph size</w:t>
       </w:r>
-      <w:commentRangeEnd w:id="46"/>
-      <w:r>
-        <w:rPr>
-          <w:rStyle w:val="CommentReference"/>
-        </w:rPr>
-        <w:commentReference w:id="46"/>
-      </w:r>
       <w:commentRangeEnd w:id="47"/>
       <w:r>
         <w:rPr>
@@ -4688,6 +4689,13 @@
         </w:rPr>
         <w:commentReference w:id="47"/>
       </w:r>
+      <w:commentRangeEnd w:id="48"/>
+      <w:r>
+        <w:rPr>
+          <w:rStyle w:val="CommentReference"/>
+        </w:rPr>
+        <w:commentReference w:id="48"/>
+      </w:r>
       <w:r>
         <w:t>" =</w:t>
       </w:r>
@@ -4741,18 +4749,11 @@
       <w:r>
         <w:t xml:space="preserve">    "</w:t>
       </w:r>
-      <w:commentRangeStart w:id="48"/>
       <w:commentRangeStart w:id="49"/>
+      <w:commentRangeStart w:id="50"/>
       <w:r>
         <w:t xml:space="preserve">Covariance matrix for simulating p-values </w:t>
       </w:r>
-      <w:commentRangeEnd w:id="48"/>
-      <w:r>
-        <w:rPr>
-          <w:rStyle w:val="CommentReference"/>
-        </w:rPr>
-        <w:commentReference w:id="48"/>
-      </w:r>
       <w:commentRangeEnd w:id="49"/>
       <w:r>
         <w:rPr>
@@ -4760,6 +4761,13 @@
         </w:rPr>
         <w:commentReference w:id="49"/>
       </w:r>
+      <w:commentRangeEnd w:id="50"/>
+      <w:r>
+        <w:rPr>
+          <w:rStyle w:val="CommentReference"/>
+        </w:rPr>
+        <w:commentReference w:id="50"/>
+      </w:r>
       <w:r>
         <w:t>cannot have missing values" =</w:t>
       </w:r>
@@ -4789,19 +4797,12 @@
       <w:r>
         <w:t xml:space="preserve">    "</w:t>
       </w:r>
-      <w:commentRangeStart w:id="50"/>
       <w:commentRangeStart w:id="51"/>
       <w:commentRangeStart w:id="52"/>
+      <w:commentRangeStart w:id="53"/>
       <w:r>
         <w:t xml:space="preserve">Covariance matrix for simulating p-values </w:t>
       </w:r>
-      <w:commentRangeEnd w:id="50"/>
-      <w:r>
-        <w:rPr>
-          <w:rStyle w:val="CommentReference"/>
-        </w:rPr>
-        <w:commentReference w:id="50"/>
-      </w:r>
       <w:commentRangeEnd w:id="51"/>
       <w:r>
         <w:rPr>
@@ -4816,6 +4817,13 @@
         </w:rPr>
         <w:commentReference w:id="52"/>
       </w:r>
+      <w:commentRangeEnd w:id="53"/>
+      <w:r>
+        <w:rPr>
+          <w:rStyle w:val="CommentReference"/>
+        </w:rPr>
+        <w:commentReference w:id="53"/>
+      </w:r>
       <w:r>
         <w:t>must be symmetric" =</w:t>
       </w:r>
@@ -4866,18 +4874,11 @@
       <w:r>
         <w:t xml:space="preserve">) == </w:t>
       </w:r>
-      <w:commentRangeStart w:id="53"/>
       <w:commentRangeStart w:id="54"/>
+      <w:commentRangeStart w:id="55"/>
       <w:r>
         <w:t>1</w:t>
       </w:r>
-      <w:commentRangeEnd w:id="53"/>
-      <w:r>
-        <w:rPr>
-          <w:rStyle w:val="CommentReference"/>
-        </w:rPr>
-        <w:commentReference w:id="53"/>
-      </w:r>
       <w:commentRangeEnd w:id="54"/>
       <w:r>
         <w:rPr>
@@ -4885,6 +4886,13 @@
         </w:rPr>
         <w:commentReference w:id="54"/>
       </w:r>
+      <w:commentRangeEnd w:id="55"/>
+      <w:r>
+        <w:rPr>
+          <w:rStyle w:val="CommentReference"/>
+        </w:rPr>
+        <w:commentReference w:id="55"/>
+      </w:r>
       <w:r>
         <w:t>),</w:t>
       </w:r>
@@ -4893,19 +4901,12 @@
       <w:r>
         <w:t xml:space="preserve">    "</w:t>
       </w:r>
-      <w:commentRangeStart w:id="55"/>
       <w:commentRangeStart w:id="56"/>
       <w:commentRangeStart w:id="57"/>
+      <w:commentRangeStart w:id="58"/>
       <w:r>
         <w:t>'Success' hypotheses must be positive integers</w:t>
       </w:r>
-      <w:commentRangeEnd w:id="55"/>
-      <w:r>
-        <w:rPr>
-          <w:rStyle w:val="CommentReference"/>
-        </w:rPr>
-        <w:commentReference w:id="55"/>
-      </w:r>
       <w:commentRangeEnd w:id="56"/>
       <w:r>
         <w:rPr>
@@ -4919,6 +4920,13 @@
           <w:rStyle w:val="CommentReference"/>
         </w:rPr>
         <w:commentReference w:id="57"/>
+      </w:r>
+      <w:commentRangeEnd w:id="58"/>
+      <w:r>
+        <w:rPr>
+          <w:rStyle w:val="CommentReference"/>
+        </w:rPr>
+        <w:commentReference w:id="58"/>
       </w:r>
       <w:r>
         <w:t>" =</w:t>
@@ -5411,7 +5419,7 @@
       </w:r>
     </w:p>
   </w:comment>
-  <w:comment w:id="26" w:author="Dong Xi" w:date="2023-06-14T14:43:00Z" w:initials="DX">
+  <w:comment w:id="26" w:author="Ethan Brockmann" w:date="2023-06-20T11:16:00Z" w:initials="EB">
     <w:p>
       <w:pPr>
         <w:pStyle w:val="CommentText"/>
@@ -5423,11 +5431,27 @@
         <w:annotationRef/>
       </w:r>
       <w:r>
+        <w:t>resolved</w:t>
+      </w:r>
+    </w:p>
+  </w:comment>
+  <w:comment w:id="27" w:author="Dong Xi" w:date="2023-06-14T14:43:00Z" w:initials="DX">
+    <w:p>
+      <w:pPr>
+        <w:pStyle w:val="CommentText"/>
+      </w:pPr>
+      <w:r>
+        <w:rPr>
+          <w:rStyle w:val="CommentReference"/>
+        </w:rPr>
+        <w:annotationRef/>
+      </w:r>
+      <w:r>
         <w:t>can do this after the loop in a vectorized fashion</w:t>
       </w:r>
     </w:p>
   </w:comment>
-  <w:comment w:id="27" w:author="Ethan Brockmann" w:date="2023-06-16T10:53:00Z" w:initials="EB">
+  <w:comment w:id="28" w:author="Ethan Brockmann" w:date="2023-06-16T10:53:00Z" w:initials="EB">
     <w:p>
       <w:pPr>
         <w:pStyle w:val="CommentText"/>
@@ -5443,7 +5467,7 @@
       </w:r>
     </w:p>
   </w:comment>
-  <w:comment w:id="28" w:author="Dong Xi" w:date="2023-06-14T14:48:00Z" w:initials="DX">
+  <w:comment w:id="29" w:author="Dong Xi" w:date="2023-06-14T14:48:00Z" w:initials="DX">
     <w:p>
       <w:pPr>
         <w:pStyle w:val="CommentText"/>
@@ -5459,7 +5483,7 @@
       </w:r>
     </w:p>
   </w:comment>
-  <w:comment w:id="29" w:author="Ethan Brockmann" w:date="2023-06-16T10:57:00Z" w:initials="EB">
+  <w:comment w:id="30" w:author="Ethan Brockmann" w:date="2023-06-16T10:57:00Z" w:initials="EB">
     <w:p>
       <w:pPr>
         <w:pStyle w:val="CommentText"/>
@@ -5486,7 +5510,7 @@
       </w:r>
     </w:p>
   </w:comment>
-  <w:comment w:id="30" w:author="Dong Xi" w:date="2023-06-14T14:48:00Z" w:initials="DX">
+  <w:comment w:id="31" w:author="Dong Xi" w:date="2023-06-14T14:48:00Z" w:initials="DX">
     <w:p>
       <w:pPr>
         <w:pStyle w:val="CommentText"/>
@@ -5502,7 +5526,7 @@
       </w:r>
     </w:p>
   </w:comment>
-  <w:comment w:id="31" w:author="Ethan Brockmann" w:date="2023-06-15T09:21:00Z" w:initials="EB">
+  <w:comment w:id="32" w:author="Ethan Brockmann" w:date="2023-06-15T09:21:00Z" w:initials="EB">
     <w:p>
       <w:pPr>
         <w:pStyle w:val="CommentText"/>
@@ -5518,7 +5542,7 @@
       </w:r>
     </w:p>
   </w:comment>
-  <w:comment w:id="32" w:author="Dong Xi" w:date="2023-06-14T15:53:00Z" w:initials="DX">
+  <w:comment w:id="33" w:author="Dong Xi" w:date="2023-06-14T15:53:00Z" w:initials="DX">
     <w:p>
       <w:pPr>
         <w:pStyle w:val="CommentText"/>
@@ -5534,7 +5558,7 @@
       </w:r>
     </w:p>
   </w:comment>
-  <w:comment w:id="33" w:author="Ethan Brockmann" w:date="2023-06-16T09:47:00Z" w:initials="EB">
+  <w:comment w:id="34" w:author="Ethan Brockmann" w:date="2023-06-16T09:47:00Z" w:initials="EB">
     <w:p>
       <w:pPr>
         <w:pStyle w:val="CommentText"/>
@@ -5550,7 +5574,7 @@
       </w:r>
     </w:p>
   </w:comment>
-  <w:comment w:id="34" w:author="Dong Xi" w:date="2023-06-14T15:55:00Z" w:initials="DX">
+  <w:comment w:id="35" w:author="Dong Xi" w:date="2023-06-14T15:55:00Z" w:initials="DX">
     <w:p>
       <w:pPr>
         <w:pStyle w:val="CommentText"/>
@@ -5566,7 +5590,7 @@
       </w:r>
     </w:p>
   </w:comment>
-  <w:comment w:id="35" w:author="Ethan Brockmann" w:date="2023-06-16T09:47:00Z" w:initials="EB">
+  <w:comment w:id="36" w:author="Ethan Brockmann" w:date="2023-06-16T09:47:00Z" w:initials="EB">
     <w:p>
       <w:pPr>
         <w:pStyle w:val="CommentText"/>
@@ -5582,7 +5606,7 @@
       </w:r>
     </w:p>
   </w:comment>
-  <w:comment w:id="36" w:author="Dong Xi" w:date="2023-06-14T15:56:00Z" w:initials="DX">
+  <w:comment w:id="37" w:author="Dong Xi" w:date="2023-06-14T15:56:00Z" w:initials="DX">
     <w:p>
       <w:pPr>
         <w:pStyle w:val="CommentText"/>
@@ -5598,7 +5622,7 @@
       </w:r>
     </w:p>
   </w:comment>
-  <w:comment w:id="37" w:author="Ethan Brockmann" w:date="2023-06-16T09:47:00Z" w:initials="EB">
+  <w:comment w:id="38" w:author="Ethan Brockmann" w:date="2023-06-16T09:47:00Z" w:initials="EB">
     <w:p>
       <w:pPr>
         <w:pStyle w:val="CommentText"/>
@@ -5614,7 +5638,7 @@
       </w:r>
     </w:p>
   </w:comment>
-  <w:comment w:id="38" w:author="Dong Xi" w:date="2023-06-14T15:56:00Z" w:initials="DX">
+  <w:comment w:id="39" w:author="Dong Xi" w:date="2023-06-14T15:56:00Z" w:initials="DX">
     <w:p>
       <w:pPr>
         <w:pStyle w:val="CommentText"/>
@@ -5630,7 +5654,7 @@
       </w:r>
     </w:p>
   </w:comment>
-  <w:comment w:id="39" w:author="Ethan Brockmann" w:date="2023-06-16T09:47:00Z" w:initials="EB">
+  <w:comment w:id="40" w:author="Ethan Brockmann" w:date="2023-06-16T09:47:00Z" w:initials="EB">
     <w:p>
       <w:pPr>
         <w:pStyle w:val="CommentText"/>
@@ -5646,7 +5670,7 @@
       </w:r>
     </w:p>
   </w:comment>
-  <w:comment w:id="40" w:author="Dong Xi" w:date="2023-06-14T15:57:00Z" w:initials="DX">
+  <w:comment w:id="41" w:author="Dong Xi" w:date="2023-06-14T15:57:00Z" w:initials="DX">
     <w:p>
       <w:pPr>
         <w:pStyle w:val="CommentText"/>
@@ -5662,7 +5686,7 @@
       </w:r>
     </w:p>
   </w:comment>
-  <w:comment w:id="41" w:author="Ethan Brockmann" w:date="2023-06-16T09:47:00Z" w:initials="EB">
+  <w:comment w:id="42" w:author="Ethan Brockmann" w:date="2023-06-16T09:47:00Z" w:initials="EB">
     <w:p>
       <w:pPr>
         <w:pStyle w:val="CommentText"/>
@@ -5678,7 +5702,7 @@
       </w:r>
     </w:p>
   </w:comment>
-  <w:comment w:id="42" w:author="Dong Xi" w:date="2023-06-14T15:57:00Z" w:initials="DX">
+  <w:comment w:id="43" w:author="Dong Xi" w:date="2023-06-14T15:57:00Z" w:initials="DX">
     <w:p>
       <w:pPr>
         <w:pStyle w:val="CommentText"/>
@@ -5694,7 +5718,7 @@
       </w:r>
     </w:p>
   </w:comment>
-  <w:comment w:id="43" w:author="Ethan Brockmann" w:date="2023-06-16T09:47:00Z" w:initials="EB">
+  <w:comment w:id="44" w:author="Ethan Brockmann" w:date="2023-06-16T09:47:00Z" w:initials="EB">
     <w:p>
       <w:pPr>
         <w:pStyle w:val="CommentText"/>
@@ -5710,7 +5734,7 @@
       </w:r>
     </w:p>
   </w:comment>
-  <w:comment w:id="44" w:author="Dong Xi" w:date="2023-06-14T15:58:00Z" w:initials="DX">
+  <w:comment w:id="45" w:author="Dong Xi" w:date="2023-06-14T15:58:00Z" w:initials="DX">
     <w:p>
       <w:pPr>
         <w:pStyle w:val="CommentText"/>
@@ -5726,7 +5750,7 @@
       </w:r>
     </w:p>
   </w:comment>
-  <w:comment w:id="45" w:author="Ethan Brockmann" w:date="2023-06-16T09:48:00Z" w:initials="EB">
+  <w:comment w:id="46" w:author="Ethan Brockmann" w:date="2023-06-16T09:48:00Z" w:initials="EB">
     <w:p>
       <w:pPr>
         <w:pStyle w:val="CommentText"/>
@@ -5742,7 +5766,7 @@
       </w:r>
     </w:p>
   </w:comment>
-  <w:comment w:id="46" w:author="Dong Xi" w:date="2023-06-14T15:59:00Z" w:initials="DX">
+  <w:comment w:id="47" w:author="Dong Xi" w:date="2023-06-14T15:59:00Z" w:initials="DX">
     <w:p>
       <w:pPr>
         <w:pStyle w:val="CommentText"/>
@@ -5758,7 +5782,7 @@
       </w:r>
     </w:p>
   </w:comment>
-  <w:comment w:id="47" w:author="Ethan Brockmann" w:date="2023-06-16T09:48:00Z" w:initials="EB">
+  <w:comment w:id="48" w:author="Ethan Brockmann" w:date="2023-06-16T09:48:00Z" w:initials="EB">
     <w:p>
       <w:pPr>
         <w:pStyle w:val="CommentText"/>
@@ -5774,7 +5798,7 @@
       </w:r>
     </w:p>
   </w:comment>
-  <w:comment w:id="48" w:author="Dong Xi" w:date="2023-06-14T15:59:00Z" w:initials="DX">
+  <w:comment w:id="49" w:author="Dong Xi" w:date="2023-06-14T15:59:00Z" w:initials="DX">
     <w:p>
       <w:pPr>
         <w:pStyle w:val="CommentText"/>
@@ -5790,7 +5814,7 @@
       </w:r>
     </w:p>
   </w:comment>
-  <w:comment w:id="49" w:author="Ethan Brockmann" w:date="2023-06-16T09:48:00Z" w:initials="EB">
+  <w:comment w:id="50" w:author="Ethan Brockmann" w:date="2023-06-16T09:48:00Z" w:initials="EB">
     <w:p>
       <w:pPr>
         <w:pStyle w:val="CommentText"/>
@@ -5806,7 +5830,7 @@
       </w:r>
     </w:p>
   </w:comment>
-  <w:comment w:id="50" w:author="Dong Xi" w:date="2023-06-14T15:59:00Z" w:initials="DX">
+  <w:comment w:id="51" w:author="Dong Xi" w:date="2023-06-14T15:59:00Z" w:initials="DX">
     <w:p>
       <w:pPr>
         <w:pStyle w:val="CommentText"/>
@@ -5822,7 +5846,7 @@
       </w:r>
     </w:p>
   </w:comment>
-  <w:comment w:id="51" w:author="Dong Xi" w:date="2023-06-14T16:00:00Z" w:initials="DX">
+  <w:comment w:id="52" w:author="Dong Xi" w:date="2023-06-14T16:00:00Z" w:initials="DX">
     <w:p>
       <w:pPr>
         <w:pStyle w:val="CommentText"/>
@@ -5838,7 +5862,7 @@
       </w:r>
     </w:p>
   </w:comment>
-  <w:comment w:id="52" w:author="Ethan Brockmann" w:date="2023-06-16T09:48:00Z" w:initials="EB">
+  <w:comment w:id="53" w:author="Ethan Brockmann" w:date="2023-06-16T09:48:00Z" w:initials="EB">
     <w:p>
       <w:pPr>
         <w:pStyle w:val="CommentText"/>
@@ -5854,7 +5878,7 @@
       </w:r>
     </w:p>
   </w:comment>
-  <w:comment w:id="53" w:author="Dong Xi" w:date="2023-06-14T16:01:00Z" w:initials="DX">
+  <w:comment w:id="54" w:author="Dong Xi" w:date="2023-06-14T16:01:00Z" w:initials="DX">
     <w:p>
       <w:pPr>
         <w:pStyle w:val="CommentText"/>
@@ -5870,7 +5894,7 @@
       </w:r>
     </w:p>
   </w:comment>
-  <w:comment w:id="54" w:author="Ethan Brockmann" w:date="2023-06-16T11:04:00Z" w:initials="EB">
+  <w:comment w:id="55" w:author="Ethan Brockmann" w:date="2023-06-16T11:04:00Z" w:initials="EB">
     <w:p>
       <w:pPr>
         <w:pStyle w:val="CommentText"/>
@@ -5886,7 +5910,7 @@
       </w:r>
     </w:p>
   </w:comment>
-  <w:comment w:id="55" w:author="Dong Xi" w:date="2023-06-14T16:02:00Z" w:initials="DX">
+  <w:comment w:id="56" w:author="Dong Xi" w:date="2023-06-14T16:02:00Z" w:initials="DX">
     <w:p>
       <w:pPr>
         <w:pStyle w:val="CommentText"/>
@@ -5905,7 +5929,7 @@
       </w:r>
     </w:p>
   </w:comment>
-  <w:comment w:id="56" w:author="Dong Xi" w:date="2023-06-14T16:04:00Z" w:initials="DX">
+  <w:comment w:id="57" w:author="Dong Xi" w:date="2023-06-14T16:04:00Z" w:initials="DX">
     <w:p>
       <w:pPr>
         <w:pStyle w:val="CommentText"/>
@@ -5921,7 +5945,7 @@
       </w:r>
     </w:p>
   </w:comment>
-  <w:comment w:id="57" w:author="Ethan Brockmann" w:date="2023-06-16T11:04:00Z" w:initials="EB">
+  <w:comment w:id="58" w:author="Ethan Brockmann" w:date="2023-06-16T11:04:00Z" w:initials="EB">
     <w:p>
       <w:pPr>
         <w:pStyle w:val="CommentText"/>
@@ -5968,6 +5992,7 @@
   <w15:commentEx w15:paraId="0CAA75FA" w15:paraIdParent="4076D69E" w15:done="0"/>
   <w15:commentEx w15:paraId="1C0DFB4F" w15:done="0"/>
   <w15:commentEx w15:paraId="47E22613" w15:paraIdParent="1C0DFB4F" w15:done="0"/>
+  <w15:commentEx w15:paraId="603015DC" w15:paraIdParent="1C0DFB4F" w15:done="0"/>
   <w15:commentEx w15:paraId="0BC83F93" w15:done="0"/>
   <w15:commentEx w15:paraId="17E2E025" w15:paraIdParent="0BC83F93" w15:done="0"/>
   <w15:commentEx w15:paraId="5B16B4AD" w15:done="0"/>
@@ -6031,6 +6056,7 @@
   <w16cex:commentExtensible w16cex:durableId="283554EC" w16cex:dateUtc="2023-06-15T14:14:00Z"/>
   <w16cex:commentExtensible w16cex:durableId="28344FC2" w16cex:dateUtc="2023-06-14T18:40:00Z"/>
   <w16cex:commentExtensible w16cex:durableId="283554F7" w16cex:dateUtc="2023-06-15T14:14:00Z"/>
+  <w16cex:commentExtensible w16cex:durableId="283C0927" w16cex:dateUtc="2023-06-20T16:16:00Z"/>
   <w16cex:commentExtensible w16cex:durableId="2834507E" w16cex:dateUtc="2023-06-14T18:43:00Z"/>
   <w16cex:commentExtensible w16cex:durableId="2836BDA5" w16cex:dateUtc="2023-06-16T15:53:00Z"/>
   <w16cex:commentExtensible w16cex:durableId="283451AC" w16cex:dateUtc="2023-06-14T18:48:00Z"/>
@@ -6094,6 +6120,7 @@
   <w16cid:commentId w16cid:paraId="0CAA75FA" w16cid:durableId="283554EC"/>
   <w16cid:commentId w16cid:paraId="1C0DFB4F" w16cid:durableId="28344FC2"/>
   <w16cid:commentId w16cid:paraId="47E22613" w16cid:durableId="283554F7"/>
+  <w16cid:commentId w16cid:paraId="603015DC" w16cid:durableId="283C0927"/>
   <w16cid:commentId w16cid:paraId="0BC83F93" w16cid:durableId="2834507E"/>
   <w16cid:commentId w16cid:paraId="17E2E025" w16cid:durableId="2836BDA5"/>
   <w16cid:commentId w16cid:paraId="5B16B4AD" w16cid:durableId="283451AC"/>

</xml_diff>